<commit_message>
Gotovi dijagrami za desktop
jos za mobilnu..
</commit_message>
<xml_diff>
--- a/Dijagrami/activity diagrams.docx
+++ b/Dijagrami/activity diagrams.docx
@@ -93,11 +93,10 @@
           <w:noProof/>
           <w:sz w:val="36"/>
           <w:szCs w:val="36"/>
-          <w:u w:val="single"/>
           <w:lang w:eastAsia="hr-HR"/>
         </w:rPr>
         <w:drawing>
-          <wp:inline distT="0" distB="0" distL="0" distR="0">
+          <wp:inline distT="0" distB="0" distL="0" distR="0" wp14:anchorId="55044983" wp14:editId="208514F6">
             <wp:extent cx="5753100" cy="2800350"/>
             <wp:effectExtent l="0" t="0" r="0" b="0"/>
             <wp:docPr id="2" name="Picture 2" descr="C:\Users\simec_000\Desktop\activity diagrams\desktop\Pregled stanja na skladištu.jpg"/>
@@ -180,14 +179,13 @@
           <w:color w:val="FF0000"/>
           <w:sz w:val="28"/>
           <w:szCs w:val="28"/>
-          <w:u w:val="single"/>
           <w:lang w:eastAsia="hr-HR"/>
         </w:rPr>
         <w:drawing>
-          <wp:inline distT="0" distB="0" distL="0" distR="0" wp14:anchorId="63F9D47C" wp14:editId="02598EFD">
+          <wp:inline distT="0" distB="0" distL="0" distR="0">
             <wp:extent cx="5753100" cy="2800350"/>
             <wp:effectExtent l="0" t="0" r="0" b="0"/>
-            <wp:docPr id="3" name="Picture 3" descr="C:\Users\simec_000\Desktop\activity diagrams\desktop\Pregled aktivnih narudžbi.jpg"/>
+            <wp:docPr id="5" name="Picture 5" descr="C:\Users\simec_000\Desktop\PI projekt\activity diagrams\desktop\Pregled aktivnih narudžbi.jpg"/>
             <wp:cNvGraphicFramePr>
               <a:graphicFrameLocks xmlns:a="http://schemas.openxmlformats.org/drawingml/2006/main" noChangeAspect="1"/>
             </wp:cNvGraphicFramePr>
@@ -195,7 +193,7 @@
               <a:graphicData uri="http://schemas.openxmlformats.org/drawingml/2006/picture">
                 <pic:pic xmlns:pic="http://schemas.openxmlformats.org/drawingml/2006/picture">
                   <pic:nvPicPr>
-                    <pic:cNvPr id="0" name="Picture 3" descr="C:\Users\simec_000\Desktop\activity diagrams\desktop\Pregled aktivnih narudžbi.jpg"/>
+                    <pic:cNvPr id="0" name="Picture 2" descr="C:\Users\simec_000\Desktop\PI projekt\activity diagrams\desktop\Pregled aktivnih narudžbi.jpg"/>
                     <pic:cNvPicPr>
                       <a:picLocks noChangeAspect="1" noChangeArrowheads="1"/>
                     </pic:cNvPicPr>
@@ -252,6 +250,16 @@
           <w:u w:val="single"/>
         </w:rPr>
       </w:pPr>
+    </w:p>
+    <w:p>
+      <w:pPr>
+        <w:rPr>
+          <w:color w:val="FF0000"/>
+          <w:sz w:val="28"/>
+          <w:szCs w:val="28"/>
+          <w:u w:val="single"/>
+        </w:rPr>
+      </w:pPr>
       <w:r>
         <w:rPr>
           <w:color w:val="FF0000"/>
@@ -260,18 +268,7 @@
           <w:u w:val="single"/>
         </w:rPr>
         <w:lastRenderedPageBreak/>
-        <w:t>Pregled a</w:t>
-      </w:r>
-      <w:bookmarkStart w:id="0" w:name="_GoBack"/>
-      <w:bookmarkEnd w:id="0"/>
-      <w:r>
-        <w:rPr>
-          <w:color w:val="FF0000"/>
-          <w:sz w:val="28"/>
-          <w:szCs w:val="28"/>
-          <w:u w:val="single"/>
-        </w:rPr>
-        <w:t>rhive narudžbi</w:t>
+        <w:t>Pregled arhive narudžbi</w:t>
       </w:r>
     </w:p>
     <w:p>
@@ -289,11 +286,10 @@
           <w:color w:val="FF0000"/>
           <w:sz w:val="28"/>
           <w:szCs w:val="28"/>
-          <w:u w:val="single"/>
           <w:lang w:eastAsia="hr-HR"/>
         </w:rPr>
         <w:drawing>
-          <wp:inline distT="0" distB="0" distL="0" distR="0" wp14:anchorId="2B88A90A" wp14:editId="34C9AEAA">
+          <wp:inline distT="0" distB="0" distL="0" distR="0" wp14:anchorId="39D37147" wp14:editId="7FAD7F8A">
             <wp:extent cx="5753100" cy="2800350"/>
             <wp:effectExtent l="0" t="0" r="0" b="0"/>
             <wp:docPr id="4" name="Picture 4" descr="C:\Users\simec_000\Desktop\activity diagrams\desktop\Pregled arhive narudžbi.jpg"/>
@@ -370,23 +366,160 @@
           <w:u w:val="single"/>
         </w:rPr>
       </w:pPr>
-    </w:p>
-    <w:p>
-      <w:pPr>
-        <w:rPr>
-          <w:color w:val="FF0000"/>
-          <w:sz w:val="28"/>
-          <w:szCs w:val="28"/>
-          <w:u w:val="single"/>
-        </w:rPr>
-      </w:pPr>
-      <w:r>
-        <w:rPr>
-          <w:color w:val="FF0000"/>
-          <w:sz w:val="28"/>
-          <w:szCs w:val="28"/>
-          <w:u w:val="single"/>
-        </w:rPr>
+      <w:r>
+        <w:rPr>
+          <w:noProof/>
+          <w:sz w:val="44"/>
+          <w:szCs w:val="44"/>
+          <w:lang w:eastAsia="hr-HR"/>
+        </w:rPr>
+        <w:drawing>
+          <wp:inline distT="0" distB="0" distL="0" distR="0" wp14:anchorId="092DD7F6" wp14:editId="3EC2BF06">
+            <wp:extent cx="5753100" cy="2505075"/>
+            <wp:effectExtent l="0" t="0" r="0" b="9525"/>
+            <wp:docPr id="1" name="Picture 1" descr="C:\Users\simec_000\Desktop\PI projekt\activity diagrams\desktop\naručiti od dobavljača.jpg"/>
+            <wp:cNvGraphicFramePr>
+              <a:graphicFrameLocks xmlns:a="http://schemas.openxmlformats.org/drawingml/2006/main" noChangeAspect="1"/>
+            </wp:cNvGraphicFramePr>
+            <a:graphic xmlns:a="http://schemas.openxmlformats.org/drawingml/2006/main">
+              <a:graphicData uri="http://schemas.openxmlformats.org/drawingml/2006/picture">
+                <pic:pic xmlns:pic="http://schemas.openxmlformats.org/drawingml/2006/picture">
+                  <pic:nvPicPr>
+                    <pic:cNvPr id="0" name="Picture 1" descr="C:\Users\simec_000\Desktop\PI projekt\activity diagrams\desktop\naručiti od dobavljača.jpg"/>
+                    <pic:cNvPicPr>
+                      <a:picLocks noChangeAspect="1" noChangeArrowheads="1"/>
+                    </pic:cNvPicPr>
+                  </pic:nvPicPr>
+                  <pic:blipFill>
+                    <a:blip r:embed="rId7">
+                      <a:extLst>
+                        <a:ext uri="{28A0092B-C50C-407E-A947-70E740481C1C}">
+                          <a14:useLocalDpi xmlns:a14="http://schemas.microsoft.com/office/drawing/2010/main" val="0"/>
+                        </a:ext>
+                      </a:extLst>
+                    </a:blip>
+                    <a:srcRect/>
+                    <a:stretch>
+                      <a:fillRect/>
+                    </a:stretch>
+                  </pic:blipFill>
+                  <pic:spPr bwMode="auto">
+                    <a:xfrm>
+                      <a:off x="0" y="0"/>
+                      <a:ext cx="5753100" cy="2505075"/>
+                    </a:xfrm>
+                    <a:prstGeom prst="rect">
+                      <a:avLst/>
+                    </a:prstGeom>
+                    <a:noFill/>
+                    <a:ln>
+                      <a:noFill/>
+                    </a:ln>
+                  </pic:spPr>
+                </pic:pic>
+              </a:graphicData>
+            </a:graphic>
+          </wp:inline>
+        </w:drawing>
+      </w:r>
+    </w:p>
+    <w:p>
+      <w:pPr>
+        <w:rPr>
+          <w:color w:val="FF0000"/>
+          <w:sz w:val="28"/>
+          <w:szCs w:val="28"/>
+          <w:u w:val="single"/>
+        </w:rPr>
+      </w:pPr>
+    </w:p>
+    <w:p>
+      <w:pPr>
+        <w:rPr>
+          <w:color w:val="FF0000"/>
+          <w:sz w:val="28"/>
+          <w:szCs w:val="28"/>
+          <w:u w:val="single"/>
+        </w:rPr>
+      </w:pPr>
+    </w:p>
+    <w:p>
+      <w:pPr>
+        <w:rPr>
+          <w:color w:val="FF0000"/>
+          <w:sz w:val="28"/>
+          <w:szCs w:val="28"/>
+          <w:u w:val="single"/>
+        </w:rPr>
+      </w:pPr>
+    </w:p>
+    <w:p>
+      <w:pPr>
+        <w:rPr>
+          <w:color w:val="FF0000"/>
+          <w:sz w:val="28"/>
+          <w:szCs w:val="28"/>
+          <w:u w:val="single"/>
+        </w:rPr>
+      </w:pPr>
+    </w:p>
+    <w:p>
+      <w:pPr>
+        <w:rPr>
+          <w:color w:val="FF0000"/>
+          <w:sz w:val="28"/>
+          <w:szCs w:val="28"/>
+          <w:u w:val="single"/>
+        </w:rPr>
+      </w:pPr>
+    </w:p>
+    <w:p>
+      <w:pPr>
+        <w:rPr>
+          <w:color w:val="FF0000"/>
+          <w:sz w:val="28"/>
+          <w:szCs w:val="28"/>
+          <w:u w:val="single"/>
+        </w:rPr>
+      </w:pPr>
+    </w:p>
+    <w:p>
+      <w:pPr>
+        <w:rPr>
+          <w:color w:val="FF0000"/>
+          <w:sz w:val="28"/>
+          <w:szCs w:val="28"/>
+          <w:u w:val="single"/>
+        </w:rPr>
+      </w:pPr>
+    </w:p>
+    <w:p>
+      <w:pPr>
+        <w:rPr>
+          <w:color w:val="FF0000"/>
+          <w:sz w:val="28"/>
+          <w:szCs w:val="28"/>
+          <w:u w:val="single"/>
+        </w:rPr>
+      </w:pPr>
+    </w:p>
+    <w:p>
+      <w:pPr>
+        <w:rPr>
+          <w:color w:val="FF0000"/>
+          <w:sz w:val="28"/>
+          <w:szCs w:val="28"/>
+          <w:u w:val="single"/>
+        </w:rPr>
+      </w:pPr>
+      <w:r>
+        <w:rPr>
+          <w:color w:val="FF0000"/>
+          <w:sz w:val="28"/>
+          <w:szCs w:val="28"/>
+          <w:u w:val="single"/>
+        </w:rPr>
+        <w:lastRenderedPageBreak/>
         <w:t>Statistike o narudžbama</w:t>
       </w:r>
     </w:p>
@@ -399,6 +532,63 @@
           <w:u w:val="single"/>
         </w:rPr>
       </w:pPr>
+      <w:r>
+        <w:rPr>
+          <w:noProof/>
+          <w:color w:val="FF0000"/>
+          <w:sz w:val="28"/>
+          <w:szCs w:val="28"/>
+          <w:lang w:eastAsia="hr-HR"/>
+        </w:rPr>
+        <w:drawing>
+          <wp:inline distT="0" distB="0" distL="0" distR="0" wp14:anchorId="4FB117E3" wp14:editId="57EE4A89">
+            <wp:extent cx="5753100" cy="2800350"/>
+            <wp:effectExtent l="0" t="0" r="0" b="0"/>
+            <wp:docPr id="6" name="Picture 6" descr="C:\Users\simec_000\Desktop\PI projekt\activity diagrams\desktop\Statistike o narudžbama.jpg"/>
+            <wp:cNvGraphicFramePr>
+              <a:graphicFrameLocks xmlns:a="http://schemas.openxmlformats.org/drawingml/2006/main" noChangeAspect="1"/>
+            </wp:cNvGraphicFramePr>
+            <a:graphic xmlns:a="http://schemas.openxmlformats.org/drawingml/2006/main">
+              <a:graphicData uri="http://schemas.openxmlformats.org/drawingml/2006/picture">
+                <pic:pic xmlns:pic="http://schemas.openxmlformats.org/drawingml/2006/picture">
+                  <pic:nvPicPr>
+                    <pic:cNvPr id="0" name="Picture 3" descr="C:\Users\simec_000\Desktop\PI projekt\activity diagrams\desktop\Statistike o narudžbama.jpg"/>
+                    <pic:cNvPicPr>
+                      <a:picLocks noChangeAspect="1" noChangeArrowheads="1"/>
+                    </pic:cNvPicPr>
+                  </pic:nvPicPr>
+                  <pic:blipFill>
+                    <a:blip r:embed="rId8">
+                      <a:extLst>
+                        <a:ext uri="{28A0092B-C50C-407E-A947-70E740481C1C}">
+                          <a14:useLocalDpi xmlns:a14="http://schemas.microsoft.com/office/drawing/2010/main" val="0"/>
+                        </a:ext>
+                      </a:extLst>
+                    </a:blip>
+                    <a:srcRect/>
+                    <a:stretch>
+                      <a:fillRect/>
+                    </a:stretch>
+                  </pic:blipFill>
+                  <pic:spPr bwMode="auto">
+                    <a:xfrm>
+                      <a:off x="0" y="0"/>
+                      <a:ext cx="5753100" cy="2800350"/>
+                    </a:xfrm>
+                    <a:prstGeom prst="rect">
+                      <a:avLst/>
+                    </a:prstGeom>
+                    <a:noFill/>
+                    <a:ln>
+                      <a:noFill/>
+                    </a:ln>
+                  </pic:spPr>
+                </pic:pic>
+              </a:graphicData>
+            </a:graphic>
+          </wp:inline>
+        </w:drawing>
+      </w:r>
     </w:p>
     <w:p>
       <w:pPr>
@@ -428,64 +618,248 @@
           <w:u w:val="single"/>
         </w:rPr>
       </w:pPr>
-    </w:p>
-    <w:p>
-      <w:pPr>
-        <w:rPr>
-          <w:color w:val="FF0000"/>
-          <w:sz w:val="28"/>
-          <w:szCs w:val="28"/>
-          <w:u w:val="single"/>
-        </w:rPr>
-      </w:pPr>
-      <w:r>
-        <w:rPr>
-          <w:color w:val="FF0000"/>
-          <w:sz w:val="28"/>
-          <w:szCs w:val="28"/>
-          <w:u w:val="single"/>
-        </w:rPr>
-        <w:t>Dodaj zaposlenika</w:t>
-      </w:r>
-    </w:p>
-    <w:p>
-      <w:pPr>
-        <w:rPr>
-          <w:color w:val="FF0000"/>
-          <w:sz w:val="28"/>
-          <w:szCs w:val="28"/>
-          <w:u w:val="single"/>
-        </w:rPr>
-      </w:pPr>
-    </w:p>
-    <w:p>
-      <w:pPr>
-        <w:rPr>
-          <w:color w:val="FF0000"/>
-          <w:sz w:val="28"/>
-          <w:szCs w:val="28"/>
-          <w:u w:val="single"/>
-        </w:rPr>
-      </w:pPr>
-      <w:r>
-        <w:rPr>
-          <w:color w:val="FF0000"/>
-          <w:sz w:val="28"/>
-          <w:szCs w:val="28"/>
-          <w:u w:val="single"/>
-        </w:rPr>
-        <w:t>Izbriši zaposlenika</w:t>
-      </w:r>
-    </w:p>
-    <w:p>
-      <w:pPr>
-        <w:rPr>
-          <w:color w:val="FF0000"/>
-          <w:sz w:val="28"/>
-          <w:szCs w:val="28"/>
-          <w:u w:val="single"/>
-        </w:rPr>
-      </w:pPr>
+      <w:r>
+        <w:rPr>
+          <w:noProof/>
+          <w:color w:val="FF0000"/>
+          <w:sz w:val="28"/>
+          <w:szCs w:val="28"/>
+          <w:lang w:eastAsia="hr-HR"/>
+        </w:rPr>
+        <w:drawing>
+          <wp:inline distT="0" distB="0" distL="0" distR="0">
+            <wp:extent cx="5753100" cy="2800350"/>
+            <wp:effectExtent l="0" t="0" r="0" b="0"/>
+            <wp:docPr id="7" name="Picture 7" descr="C:\Users\simec_000\Desktop\PI projekt\activity diagrams\desktop\Pregled liste želja.jpg"/>
+            <wp:cNvGraphicFramePr>
+              <a:graphicFrameLocks xmlns:a="http://schemas.openxmlformats.org/drawingml/2006/main" noChangeAspect="1"/>
+            </wp:cNvGraphicFramePr>
+            <a:graphic xmlns:a="http://schemas.openxmlformats.org/drawingml/2006/main">
+              <a:graphicData uri="http://schemas.openxmlformats.org/drawingml/2006/picture">
+                <pic:pic xmlns:pic="http://schemas.openxmlformats.org/drawingml/2006/picture">
+                  <pic:nvPicPr>
+                    <pic:cNvPr id="0" name="Picture 4" descr="C:\Users\simec_000\Desktop\PI projekt\activity diagrams\desktop\Pregled liste želja.jpg"/>
+                    <pic:cNvPicPr>
+                      <a:picLocks noChangeAspect="1" noChangeArrowheads="1"/>
+                    </pic:cNvPicPr>
+                  </pic:nvPicPr>
+                  <pic:blipFill>
+                    <a:blip r:embed="rId9">
+                      <a:extLst>
+                        <a:ext uri="{28A0092B-C50C-407E-A947-70E740481C1C}">
+                          <a14:useLocalDpi xmlns:a14="http://schemas.microsoft.com/office/drawing/2010/main" val="0"/>
+                        </a:ext>
+                      </a:extLst>
+                    </a:blip>
+                    <a:srcRect/>
+                    <a:stretch>
+                      <a:fillRect/>
+                    </a:stretch>
+                  </pic:blipFill>
+                  <pic:spPr bwMode="auto">
+                    <a:xfrm>
+                      <a:off x="0" y="0"/>
+                      <a:ext cx="5753100" cy="2800350"/>
+                    </a:xfrm>
+                    <a:prstGeom prst="rect">
+                      <a:avLst/>
+                    </a:prstGeom>
+                    <a:noFill/>
+                    <a:ln>
+                      <a:noFill/>
+                    </a:ln>
+                  </pic:spPr>
+                </pic:pic>
+              </a:graphicData>
+            </a:graphic>
+          </wp:inline>
+        </w:drawing>
+      </w:r>
+    </w:p>
+    <w:p>
+      <w:pPr>
+        <w:rPr>
+          <w:color w:val="FF0000"/>
+          <w:sz w:val="28"/>
+          <w:szCs w:val="28"/>
+          <w:u w:val="single"/>
+        </w:rPr>
+      </w:pPr>
+    </w:p>
+    <w:p>
+      <w:pPr>
+        <w:rPr>
+          <w:color w:val="FF0000"/>
+          <w:sz w:val="28"/>
+          <w:szCs w:val="28"/>
+          <w:u w:val="single"/>
+        </w:rPr>
+      </w:pPr>
+    </w:p>
+    <w:p>
+      <w:pPr>
+        <w:rPr>
+          <w:color w:val="FF0000"/>
+          <w:sz w:val="28"/>
+          <w:szCs w:val="28"/>
+          <w:u w:val="single"/>
+        </w:rPr>
+      </w:pPr>
+    </w:p>
+    <w:p>
+      <w:pPr>
+        <w:rPr>
+          <w:color w:val="FF0000"/>
+          <w:sz w:val="28"/>
+          <w:szCs w:val="28"/>
+          <w:u w:val="single"/>
+        </w:rPr>
+      </w:pPr>
+    </w:p>
+    <w:p>
+      <w:pPr>
+        <w:rPr>
+          <w:color w:val="FF0000"/>
+          <w:sz w:val="28"/>
+          <w:szCs w:val="28"/>
+          <w:u w:val="single"/>
+        </w:rPr>
+      </w:pPr>
+    </w:p>
+    <w:p>
+      <w:pPr>
+        <w:rPr>
+          <w:color w:val="FF0000"/>
+          <w:sz w:val="28"/>
+          <w:szCs w:val="28"/>
+          <w:u w:val="single"/>
+        </w:rPr>
+      </w:pPr>
+    </w:p>
+    <w:p>
+      <w:pPr>
+        <w:rPr>
+          <w:color w:val="FF0000"/>
+          <w:sz w:val="28"/>
+          <w:szCs w:val="28"/>
+          <w:u w:val="single"/>
+        </w:rPr>
+      </w:pPr>
+    </w:p>
+    <w:p>
+      <w:pPr>
+        <w:rPr>
+          <w:color w:val="FF0000"/>
+          <w:sz w:val="28"/>
+          <w:szCs w:val="28"/>
+          <w:u w:val="single"/>
+        </w:rPr>
+      </w:pPr>
+      <w:r>
+        <w:rPr>
+          <w:color w:val="FF0000"/>
+          <w:sz w:val="28"/>
+          <w:szCs w:val="28"/>
+          <w:u w:val="single"/>
+        </w:rPr>
+        <w:lastRenderedPageBreak/>
+        <w:t xml:space="preserve">Dodaj </w:t>
+      </w:r>
+      <w:r>
+        <w:rPr>
+          <w:color w:val="FF0000"/>
+          <w:sz w:val="28"/>
+          <w:szCs w:val="28"/>
+          <w:u w:val="single"/>
+        </w:rPr>
+        <w:t xml:space="preserve">i izbriši </w:t>
+      </w:r>
+      <w:r>
+        <w:rPr>
+          <w:color w:val="FF0000"/>
+          <w:sz w:val="28"/>
+          <w:szCs w:val="28"/>
+          <w:u w:val="single"/>
+        </w:rPr>
+        <w:t>zaposlenika</w:t>
+      </w:r>
+    </w:p>
+    <w:p>
+      <w:pPr>
+        <w:rPr>
+          <w:color w:val="FF0000"/>
+          <w:sz w:val="28"/>
+          <w:szCs w:val="28"/>
+          <w:u w:val="single"/>
+        </w:rPr>
+      </w:pPr>
+    </w:p>
+    <w:p>
+      <w:pPr>
+        <w:rPr>
+          <w:color w:val="FF0000"/>
+          <w:sz w:val="28"/>
+          <w:szCs w:val="28"/>
+          <w:u w:val="single"/>
+        </w:rPr>
+      </w:pPr>
+      <w:r>
+        <w:rPr>
+          <w:noProof/>
+          <w:color w:val="FF0000"/>
+          <w:sz w:val="28"/>
+          <w:szCs w:val="28"/>
+          <w:lang w:eastAsia="hr-HR"/>
+        </w:rPr>
+        <w:drawing>
+          <wp:inline distT="0" distB="0" distL="0" distR="0">
+            <wp:extent cx="5753100" cy="2809875"/>
+            <wp:effectExtent l="0" t="0" r="0" b="9525"/>
+            <wp:docPr id="8" name="Picture 8" descr="C:\Users\simec_000\Desktop\PI projekt\activity diagrams\desktop\Dodaj-izbriši zaposlenika.jpg"/>
+            <wp:cNvGraphicFramePr>
+              <a:graphicFrameLocks xmlns:a="http://schemas.openxmlformats.org/drawingml/2006/main" noChangeAspect="1"/>
+            </wp:cNvGraphicFramePr>
+            <a:graphic xmlns:a="http://schemas.openxmlformats.org/drawingml/2006/main">
+              <a:graphicData uri="http://schemas.openxmlformats.org/drawingml/2006/picture">
+                <pic:pic xmlns:pic="http://schemas.openxmlformats.org/drawingml/2006/picture">
+                  <pic:nvPicPr>
+                    <pic:cNvPr id="0" name="Picture 5" descr="C:\Users\simec_000\Desktop\PI projekt\activity diagrams\desktop\Dodaj-izbriši zaposlenika.jpg"/>
+                    <pic:cNvPicPr>
+                      <a:picLocks noChangeAspect="1" noChangeArrowheads="1"/>
+                    </pic:cNvPicPr>
+                  </pic:nvPicPr>
+                  <pic:blipFill>
+                    <a:blip r:embed="rId10" cstate="print">
+                      <a:extLst>
+                        <a:ext uri="{28A0092B-C50C-407E-A947-70E740481C1C}">
+                          <a14:useLocalDpi xmlns:a14="http://schemas.microsoft.com/office/drawing/2010/main" val="0"/>
+                        </a:ext>
+                      </a:extLst>
+                    </a:blip>
+                    <a:srcRect/>
+                    <a:stretch>
+                      <a:fillRect/>
+                    </a:stretch>
+                  </pic:blipFill>
+                  <pic:spPr bwMode="auto">
+                    <a:xfrm>
+                      <a:off x="0" y="0"/>
+                      <a:ext cx="5753100" cy="2809875"/>
+                    </a:xfrm>
+                    <a:prstGeom prst="rect">
+                      <a:avLst/>
+                    </a:prstGeom>
+                    <a:noFill/>
+                    <a:ln>
+                      <a:noFill/>
+                    </a:ln>
+                  </pic:spPr>
+                </pic:pic>
+              </a:graphicData>
+            </a:graphic>
+          </wp:inline>
+        </w:drawing>
+      </w:r>
     </w:p>
     <w:p>
       <w:pPr>
@@ -536,35 +910,44 @@
           <w:u w:val="single"/>
         </w:rPr>
       </w:pPr>
-    </w:p>
-    <w:p>
-      <w:pPr>
+      <w:r>
         <w:rPr>
           <w:b/>
           <w:sz w:val="36"/>
           <w:szCs w:val="36"/>
           <w:u w:val="single"/>
         </w:rPr>
-      </w:pPr>
-      <w:r>
+        <w:br w:type="page"/>
+      </w:r>
+    </w:p>
+    <w:p>
+      <w:pPr>
         <w:rPr>
           <w:b/>
           <w:sz w:val="36"/>
           <w:szCs w:val="36"/>
           <w:u w:val="single"/>
         </w:rPr>
-        <w:lastRenderedPageBreak/>
-        <w:t>Mobilna aplikacija</w:t>
-      </w:r>
-    </w:p>
-    <w:p>
-      <w:pPr>
+      </w:pPr>
+      <w:r>
         <w:rPr>
           <w:b/>
           <w:sz w:val="36"/>
           <w:szCs w:val="36"/>
           <w:u w:val="single"/>
         </w:rPr>
+        <w:lastRenderedPageBreak/>
+        <w:t>Mobilna aplikacija</w:t>
+      </w:r>
+    </w:p>
+    <w:p>
+      <w:pPr>
+        <w:rPr>
+          <w:b/>
+          <w:sz w:val="36"/>
+          <w:szCs w:val="36"/>
+          <w:u w:val="single"/>
+        </w:rPr>
       </w:pPr>
     </w:p>
     <w:p>
@@ -595,6 +978,8 @@
           <w:u w:val="single"/>
         </w:rPr>
       </w:pPr>
+      <w:bookmarkStart w:id="0" w:name="_GoBack"/>
+      <w:bookmarkEnd w:id="0"/>
     </w:p>
     <w:p>
       <w:pPr>

</xml_diff>